<commit_message>
ajout menu dans header
</commit_message>
<xml_diff>
--- a/HydroWit/docs/Cahier des charges HydroWit.docx
+++ b/HydroWit/docs/Cahier des charges HydroWit.docx
@@ -565,7 +565,15 @@
         <w:t>Frontend : HTML5, CSS3</w:t>
       </w:r>
       <w:r>
-        <w:t xml:space="preserve"> (Bootstrap)</w:t>
+        <w:t xml:space="preserve"> (</w:t>
+      </w:r>
+      <w:proofErr w:type="spellStart"/>
+      <w:r>
+        <w:t>Material</w:t>
+      </w:r>
+      <w:proofErr w:type="spellEnd"/>
+      <w:r>
+        <w:t>)</w:t>
       </w:r>
       <w:r>
         <w:t>, JavaScript (Angular).</w:t>
@@ -727,15 +735,7 @@
     </w:p>
     <w:p>
       <w:r>
-        <w:t xml:space="preserve">Objectif de disponibilité illimitée sauf en cas de panne </w:t>
-      </w:r>
-      <w:proofErr w:type="gramStart"/>
-      <w:r>
-        <w:t>électrique</w:t>
-      </w:r>
-      <w:proofErr w:type="gramEnd"/>
-      <w:r>
-        <w:t>, de réseau ou matérielle du serveur</w:t>
+        <w:t>Objectif de disponibilité illimitée sauf en cas de panne électrique, de réseau ou matérielle du serveur</w:t>
       </w:r>
       <w:r>
         <w:t>.</w:t>

</xml_diff>